<commit_message>
Dodanie rotacji obrazu kamery
</commit_message>
<xml_diff>
--- a/Okulografia/Sprawozdanie.docx
+++ b/Okulografia/Sprawozdanie.docx
@@ -307,6 +307,21 @@
             <w:rStyle w:val="Hipercze"/>
           </w:rPr>
           <w:t>https://www.youtube.com/watch?v=h2Taf16gQDI</w:t>
+        </w:r>
+      </w:hyperlink>
+    </w:p>
+    <w:p>
+      <w:r>
+        <w:t>Obrót kamery:</w:t>
+      </w:r>
+    </w:p>
+    <w:p>
+      <w:hyperlink r:id="rId21" w:history="1">
+        <w:r>
+          <w:rPr>
+            <w:rStyle w:val="Hipercze"/>
+          </w:rPr>
+          <w:t>https://opencv-srf.blogspot.com/2010/09/rotating-images.html</w:t>
         </w:r>
       </w:hyperlink>
     </w:p>

</xml_diff>

<commit_message>
Praca nad poprawą wykrywania gałki ocznej.
</commit_message>
<xml_diff>
--- a/Okulografia/Sprawozdanie.docx
+++ b/Okulografia/Sprawozdanie.docx
@@ -3,12 +3,833 @@
 <w:document xmlns:wpc="http://schemas.microsoft.com/office/word/2010/wordprocessingCanvas" xmlns:mc="http://schemas.openxmlformats.org/markup-compatibility/2006" xmlns:o="urn:schemas-microsoft-com:office:office" xmlns:r="http://schemas.openxmlformats.org/officeDocument/2006/relationships" xmlns:m="http://schemas.openxmlformats.org/officeDocument/2006/math" xmlns:v="urn:schemas-microsoft-com:vml" xmlns:wp14="http://schemas.microsoft.com/office/word/2010/wordprocessingDrawing" xmlns:wp="http://schemas.openxmlformats.org/drawingml/2006/wordprocessingDrawing" xmlns:w10="urn:schemas-microsoft-com:office:word" xmlns:w="http://schemas.openxmlformats.org/wordprocessingml/2006/main" xmlns:w14="http://schemas.microsoft.com/office/word/2010/wordml" xmlns:wpg="http://schemas.microsoft.com/office/word/2010/wordprocessingGroup" xmlns:wpi="http://schemas.microsoft.com/office/word/2010/wordprocessingInk" xmlns:wne="http://schemas.microsoft.com/office/word/2006/wordml" xmlns:wps="http://schemas.microsoft.com/office/word/2010/wordprocessingShape" mc:Ignorable="w14 wp14">
   <w:body>
     <w:p>
+      <w:pPr>
+        <w:jc w:val="center"/>
+        <w:rPr>
+          <w:rFonts w:ascii="Times New Roman" w:hAnsi="Times New Roman" w:cs="Times New Roman"/>
+          <w:sz w:val="36"/>
+          <w:szCs w:val="36"/>
+        </w:rPr>
+      </w:pPr>
+    </w:p>
+    <w:p>
+      <w:pPr>
+        <w:jc w:val="center"/>
+        <w:rPr>
+          <w:rFonts w:ascii="Times New Roman" w:hAnsi="Times New Roman" w:cs="Times New Roman"/>
+          <w:b/>
+          <w:sz w:val="36"/>
+          <w:szCs w:val="36"/>
+        </w:rPr>
+      </w:pPr>
+      <w:proofErr w:type="spellStart"/>
+      <w:r>
+        <w:rPr>
+          <w:rFonts w:ascii="Times New Roman" w:hAnsi="Times New Roman" w:cs="Times New Roman"/>
+          <w:b/>
+          <w:sz w:val="36"/>
+          <w:szCs w:val="36"/>
+        </w:rPr>
+        <w:t>Okulografia</w:t>
+      </w:r>
+      <w:proofErr w:type="spellEnd"/>
+      <w:r>
+        <w:rPr>
+          <w:rFonts w:ascii="Times New Roman" w:hAnsi="Times New Roman" w:cs="Times New Roman"/>
+          <w:b/>
+          <w:sz w:val="36"/>
+          <w:szCs w:val="36"/>
+        </w:rPr>
+        <w:t xml:space="preserve"> – śledzenie ruchu gałki ocznej</w:t>
+      </w:r>
+    </w:p>
+    <w:p>
+      <w:pPr>
+        <w:jc w:val="center"/>
+        <w:rPr>
+          <w:rFonts w:ascii="Times New Roman" w:hAnsi="Times New Roman" w:cs="Times New Roman"/>
+          <w:sz w:val="36"/>
+          <w:szCs w:val="36"/>
+        </w:rPr>
+      </w:pPr>
+    </w:p>
+    <w:p>
+      <w:pPr>
+        <w:jc w:val="center"/>
+      </w:pPr>
+    </w:p>
+    <w:p>
+      <w:pPr>
+        <w:jc w:val="center"/>
+      </w:pPr>
+      <w:r>
+        <w:rPr>
+          <w:rFonts w:ascii="Times New Roman" w:hAnsi="Times New Roman" w:cs="Times New Roman"/>
+          <w:noProof/>
+          <w:lang w:eastAsia="pl-PL"/>
+        </w:rPr>
+        <w:drawing>
+          <wp:inline distT="0" distB="0" distL="0" distR="0" wp14:anchorId="667A9AF9" wp14:editId="08984164">
+            <wp:extent cx="4809506" cy="4809506"/>
+            <wp:effectExtent l="0" t="0" r="0" b="0"/>
+            <wp:docPr id="83" name="Obraz 83"/>
+            <wp:cNvGraphicFramePr>
+              <a:graphicFrameLocks xmlns:a="http://schemas.openxmlformats.org/drawingml/2006/main" noChangeAspect="1"/>
+            </wp:cNvGraphicFramePr>
+            <a:graphic xmlns:a="http://schemas.openxmlformats.org/drawingml/2006/main">
+              <a:graphicData uri="http://schemas.openxmlformats.org/drawingml/2006/picture">
+                <pic:pic xmlns:pic="http://schemas.openxmlformats.org/drawingml/2006/picture">
+                  <pic:nvPicPr>
+                    <pic:cNvPr id="0" name="logo_pp.png"/>
+                    <pic:cNvPicPr/>
+                  </pic:nvPicPr>
+                  <pic:blipFill>
+                    <a:blip r:embed="rId6">
+                      <a:extLst>
+                        <a:ext uri="{28A0092B-C50C-407E-A947-70E740481C1C}">
+                          <a14:useLocalDpi xmlns:a14="http://schemas.microsoft.com/office/drawing/2010/main" val="0"/>
+                        </a:ext>
+                      </a:extLst>
+                    </a:blip>
+                    <a:stretch>
+                      <a:fillRect/>
+                    </a:stretch>
+                  </pic:blipFill>
+                  <pic:spPr>
+                    <a:xfrm>
+                      <a:off x="0" y="0"/>
+                      <a:ext cx="4811429" cy="4811429"/>
+                    </a:xfrm>
+                    <a:prstGeom prst="rect">
+                      <a:avLst/>
+                    </a:prstGeom>
+                  </pic:spPr>
+                </pic:pic>
+              </a:graphicData>
+            </a:graphic>
+          </wp:inline>
+        </w:drawing>
+      </w:r>
+    </w:p>
+    <w:p>
+      <w:pPr>
+        <w:jc w:val="center"/>
+      </w:pPr>
+    </w:p>
+    <w:p>
+      <w:pPr>
+        <w:jc w:val="center"/>
+      </w:pPr>
+    </w:p>
+    <w:p>
+      <w:pPr>
+        <w:jc w:val="center"/>
+      </w:pPr>
+    </w:p>
+    <w:p/>
+    <w:p>
+      <w:pPr>
+        <w:jc w:val="center"/>
+      </w:pPr>
+      <w:r>
+        <w:t>Patrycja Śliwińska</w:t>
+      </w:r>
+    </w:p>
+    <w:p>
+      <w:pPr>
+        <w:jc w:val="center"/>
+      </w:pPr>
+      <w:r>
+        <w:t>Poznań 2018</w:t>
+      </w:r>
+    </w:p>
+    <w:p>
+      <w:r>
+        <w:br w:type="page"/>
+      </w:r>
+    </w:p>
+    <w:p>
+      <w:r>
+        <w:lastRenderedPageBreak/>
+        <w:t>Spis treści</w:t>
+      </w:r>
+    </w:p>
+    <w:p>
+      <w:r>
+        <w:br w:type="page"/>
+      </w:r>
+    </w:p>
+    <w:p>
+      <w:pPr>
+        <w:pStyle w:val="Nagwek1"/>
+        <w:numPr>
+          <w:ilvl w:val="0"/>
+          <w:numId w:val="2"/>
+        </w:numPr>
+        <w:rPr>
+          <w:color w:val="auto"/>
+        </w:rPr>
+      </w:pPr>
+      <w:r>
+        <w:rPr>
+          <w:color w:val="auto"/>
+        </w:rPr>
+        <w:lastRenderedPageBreak/>
+        <w:t>Uzasadnienie wyboru tematu</w:t>
+      </w:r>
+    </w:p>
+    <w:p/>
+    <w:p>
+      <w:r>
+        <w:t xml:space="preserve">Tematem niniejszego projektu jest </w:t>
+      </w:r>
+      <w:proofErr w:type="spellStart"/>
+      <w:r>
+        <w:t>okulografia</w:t>
+      </w:r>
+      <w:proofErr w:type="spellEnd"/>
+      <w:r>
+        <w:t xml:space="preserve"> (ang. </w:t>
+      </w:r>
+      <w:proofErr w:type="spellStart"/>
+      <w:r>
+        <w:rPr>
+          <w:i/>
+        </w:rPr>
+        <w:t>eye</w:t>
+      </w:r>
+      <w:proofErr w:type="spellEnd"/>
+      <w:r>
+        <w:rPr>
+          <w:i/>
+        </w:rPr>
+        <w:t xml:space="preserve"> </w:t>
+      </w:r>
+      <w:proofErr w:type="spellStart"/>
+      <w:r>
+        <w:rPr>
+          <w:i/>
+        </w:rPr>
+        <w:t>tracking</w:t>
+      </w:r>
+      <w:proofErr w:type="spellEnd"/>
+      <w:r>
+        <w:t xml:space="preserve">) polegająca na </w:t>
+      </w:r>
+      <w:r>
+        <w:t xml:space="preserve">śledzeniu ruchu gałki ocznej. W związku z tym w ramach </w:t>
+      </w:r>
+      <w:r>
+        <w:t>projektu został stworzony program rejestrujący ruchy źrenicy badanej osoby.</w:t>
+      </w:r>
+      <w:r>
+        <w:t xml:space="preserve"> </w:t>
+      </w:r>
+    </w:p>
+    <w:p>
+      <w:r>
+        <w:t>Na wybór takiego tematu wpłynęło wiele czynników. Niewątpliwie najważnie</w:t>
+      </w:r>
+      <w:r>
+        <w:t xml:space="preserve">jszym z nich było wykorzystanie </w:t>
+      </w:r>
+      <w:proofErr w:type="spellStart"/>
+      <w:r>
+        <w:t>okulografii</w:t>
+      </w:r>
+      <w:proofErr w:type="spellEnd"/>
+      <w:r>
+        <w:t xml:space="preserve"> do przeprowadzania wszelkiej maści badań naukowych, zaczynając od różnego rodzaju badań marketingowych a</w:t>
+      </w:r>
+      <w:r>
+        <w:t xml:space="preserve"> kończąc na pracach badawczych. Sama </w:t>
+      </w:r>
+      <w:proofErr w:type="spellStart"/>
+      <w:r>
+        <w:t>okulog</w:t>
+      </w:r>
+      <w:r>
+        <w:t>rafia</w:t>
+      </w:r>
+      <w:proofErr w:type="spellEnd"/>
+      <w:r>
+        <w:t xml:space="preserve"> swoje początki odnotowuje </w:t>
+      </w:r>
+      <w:r>
+        <w:t>w XIX w.</w:t>
+      </w:r>
+      <w:r>
+        <w:t>,</w:t>
+      </w:r>
+      <w:r>
+        <w:t xml:space="preserve"> </w:t>
+      </w:r>
+      <w:r>
+        <w:t>gdzie w miarę upływu lat</w:t>
+      </w:r>
+      <w:r>
+        <w:t>,</w:t>
+      </w:r>
+      <w:r>
+        <w:t xml:space="preserve"> cieszy</w:t>
+      </w:r>
+      <w:r>
+        <w:t>ła</w:t>
+      </w:r>
+      <w:r>
+        <w:t xml:space="preserve"> się coraz większą popularnością. Jako, że w</w:t>
+      </w:r>
+      <w:r>
+        <w:t>zrok kształtuje wszystkie nasze zachowania</w:t>
+      </w:r>
+      <w:r>
+        <w:t xml:space="preserve">, </w:t>
+      </w:r>
+      <w:proofErr w:type="spellStart"/>
+      <w:r>
+        <w:t>okulografia</w:t>
+      </w:r>
+      <w:proofErr w:type="spellEnd"/>
+      <w:r>
+        <w:t xml:space="preserve"> odnalazła zastosowanie </w:t>
+      </w:r>
+      <w:r>
+        <w:t xml:space="preserve">we wszelkich dziedzinach m. in. </w:t>
+      </w:r>
+      <w:r>
+        <w:t>reklamie, psychologii, informacji publicznej. Dzięki niej jesteśmy wstanie</w:t>
+      </w:r>
+      <w:r>
+        <w:t xml:space="preserve"> określić który produkt skupia</w:t>
+      </w:r>
+      <w:r>
+        <w:t xml:space="preserve"> naszą uwagę, gdzie w pierwszej kolejności kierujemy wzrok po wejściu do </w:t>
+      </w:r>
+      <w:r>
+        <w:t xml:space="preserve">danego </w:t>
+      </w:r>
+      <w:r>
+        <w:t>pomieszczenia oraz czy dana aplikacja/informacja została dobrze zaprojektowania</w:t>
+      </w:r>
+      <w:r>
+        <w:t>/zlokalizowana</w:t>
+      </w:r>
+      <w:r>
+        <w:t xml:space="preserve"> w celu szybkiego pozyskania oczekiwanych informacji</w:t>
+      </w:r>
+      <w:r>
+        <w:t xml:space="preserve"> przez odbiorników</w:t>
+      </w:r>
+      <w:r>
+        <w:t>.</w:t>
+      </w:r>
+      <w:r>
+        <w:t xml:space="preserve"> </w:t>
+      </w:r>
+    </w:p>
+    <w:p>
+      <w:r>
+        <w:t xml:space="preserve">Obecnie </w:t>
+      </w:r>
+      <w:proofErr w:type="spellStart"/>
+      <w:r>
+        <w:t>okulografia</w:t>
+      </w:r>
+      <w:proofErr w:type="spellEnd"/>
+      <w:r>
+        <w:t xml:space="preserve"> </w:t>
+      </w:r>
+      <w:r>
+        <w:t>znajduje zastosowanie nie tylko w</w:t>
+      </w:r>
+      <w:r>
+        <w:t xml:space="preserve"> badani</w:t>
+      </w:r>
+      <w:r>
+        <w:t>ach, ale także w różnego rodzaju terapiach, które przyśpieszają powrót do normalnego funkc</w:t>
+      </w:r>
+      <w:r>
+        <w:t>jonowania. Dodatkowo ta technologia</w:t>
+      </w:r>
+      <w:r>
+        <w:t xml:space="preserve"> jest wykorzystywana w pewnych badaniach</w:t>
+      </w:r>
+      <w:r>
+        <w:t xml:space="preserve"> medycznych</w:t>
+      </w:r>
+      <w:r>
+        <w:t xml:space="preserve"> dzięki którym można szybciej postawić prawidłową diagnozę. Swoje zastosowanie odnajduje m. in. w terapii ADHD, </w:t>
+      </w:r>
+      <w:r>
+        <w:t xml:space="preserve">zaburzeniach ze spektrum autyzmu oraz porażeniu mózgowym. </w:t>
+      </w:r>
+      <w:r>
+        <w:t xml:space="preserve">Na pomoc ze strony </w:t>
+      </w:r>
+      <w:proofErr w:type="spellStart"/>
+      <w:r>
+        <w:t>okulografii</w:t>
+      </w:r>
+      <w:proofErr w:type="spellEnd"/>
+      <w:r>
+        <w:t xml:space="preserve"> mogą liczyć również pacjenci cierpiący na dysleksję oraz po udarach i urazach wywołujących zaburzenia prawidłowego funkcjonowania wzroku.</w:t>
+      </w:r>
+      <w:r>
+        <w:t xml:space="preserve"> Technologia ta</w:t>
+      </w:r>
+      <w:r>
+        <w:t xml:space="preserve"> jest również wykorzystywana do komunikowania </w:t>
+      </w:r>
+      <w:r>
+        <w:t xml:space="preserve">się </w:t>
+      </w:r>
+      <w:r>
+        <w:t>przez osoby niepełnospraw</w:t>
+      </w:r>
+      <w:r>
+        <w:t xml:space="preserve">ne. Dzięki </w:t>
+      </w:r>
+      <w:proofErr w:type="spellStart"/>
+      <w:r>
+        <w:t>okulografii</w:t>
+      </w:r>
+      <w:proofErr w:type="spellEnd"/>
+      <w:r>
+        <w:t xml:space="preserve">, osoby z porażeniami, mogą w łatwy sposób sterować komputerem oraz korzystać z różnych aplikacji umożliwiających prowadzenie aktywnego życia. </w:t>
+      </w:r>
+    </w:p>
+    <w:p>
+      <w:proofErr w:type="spellStart"/>
+      <w:r>
+        <w:t>Okulografia</w:t>
+      </w:r>
+      <w:proofErr w:type="spellEnd"/>
+      <w:r>
+        <w:t xml:space="preserve"> nie jest jedynie technologią „</w:t>
+      </w:r>
+      <w:r>
+        <w:t>dzisiaj</w:t>
+      </w:r>
+      <w:r>
+        <w:t xml:space="preserve">”, ale również „jutra”. </w:t>
+      </w:r>
+      <w:r>
+        <w:t xml:space="preserve"> </w:t>
+      </w:r>
+      <w:r>
+        <w:t xml:space="preserve">Wiele płaszczyzn </w:t>
+      </w:r>
+      <w:r>
+        <w:t xml:space="preserve">nauki </w:t>
+      </w:r>
+      <w:r>
+        <w:t>nadal st</w:t>
+      </w:r>
+      <w:r>
+        <w:t>oi przed nią otworem.</w:t>
+      </w:r>
+      <w:r>
+        <w:t xml:space="preserve"> </w:t>
+      </w:r>
+      <w:r>
+        <w:t xml:space="preserve">Dużą nadzieję pokłada się </w:t>
+      </w:r>
+      <w:r>
+        <w:t>w</w:t>
+      </w:r>
+      <w:r>
+        <w:t xml:space="preserve"> wykorzystaniu </w:t>
+      </w:r>
+      <w:proofErr w:type="spellStart"/>
+      <w:r>
+        <w:t>okulografii</w:t>
+      </w:r>
+      <w:proofErr w:type="spellEnd"/>
+      <w:r>
+        <w:t xml:space="preserve"> </w:t>
+      </w:r>
+      <w:r>
+        <w:t>przy oszczędzaniu energii. W obecnych czasach, gdzie energi</w:t>
+      </w:r>
+      <w:r>
+        <w:t>a staje się po</w:t>
+      </w:r>
+      <w:r>
+        <w:t xml:space="preserve">woli towarem deficytowym, staramy się ograniczać </w:t>
+      </w:r>
+      <w:r>
+        <w:t xml:space="preserve">zużycie energii do minimum. Dzięki </w:t>
+      </w:r>
+      <w:proofErr w:type="spellStart"/>
+      <w:r>
+        <w:t>okulografii</w:t>
+      </w:r>
+      <w:proofErr w:type="spellEnd"/>
+      <w:r>
+        <w:t xml:space="preserve"> bylibyśmy wstanie odpowiednio </w:t>
+      </w:r>
+      <w:r>
+        <w:t>sterować</w:t>
+      </w:r>
+      <w:r>
+        <w:t xml:space="preserve"> </w:t>
+      </w:r>
+      <w:r>
+        <w:t>parametrami wyświetlaczy</w:t>
+      </w:r>
+      <w:r>
+        <w:t xml:space="preserve">, tak aby rozdzielczość elementów, na które </w:t>
+      </w:r>
+      <w:r>
+        <w:t xml:space="preserve">w danej chwili spoglądamy, stawałaby się </w:t>
+      </w:r>
+      <w:r>
+        <w:t>większa</w:t>
+      </w:r>
+      <w:r>
+        <w:t>,</w:t>
+      </w:r>
+      <w:r>
+        <w:t xml:space="preserve"> w stosunku do pozostałej części </w:t>
+      </w:r>
+      <w:r>
+        <w:t xml:space="preserve">nieobserwowanego </w:t>
+      </w:r>
+      <w:r>
+        <w:t>wyświetlacza</w:t>
+      </w:r>
+      <w:r>
+        <w:t>. Dzięki temu</w:t>
+      </w:r>
+      <w:r>
+        <w:t>,</w:t>
+      </w:r>
+      <w:r>
+        <w:t xml:space="preserve"> </w:t>
+      </w:r>
+      <w:r>
+        <w:t xml:space="preserve">kosztem gorszej jakości obrazu </w:t>
+      </w:r>
+      <w:r>
+        <w:t xml:space="preserve">w obszarach nierejestrowanych przez nasz wzrok, </w:t>
+      </w:r>
+      <w:r>
+        <w:t xml:space="preserve">bylibyśmy wstanie </w:t>
+      </w:r>
+      <w:r>
+        <w:t>zaoszczędzić energię</w:t>
+      </w:r>
+      <w:r>
+        <w:t xml:space="preserve"> a w wyniku tego</w:t>
+      </w:r>
+      <w:r>
+        <w:t>,</w:t>
+      </w:r>
+      <w:r>
+        <w:t xml:space="preserve"> wydłużyć czas pracy naszych urządzeń</w:t>
+      </w:r>
+      <w:r>
+        <w:t xml:space="preserve">. </w:t>
+      </w:r>
+      <w:r>
+        <w:t>Z dużą nadzieją spogląda się również</w:t>
+      </w:r>
+      <w:r>
+        <w:t xml:space="preserve"> na wykorzystanie</w:t>
+      </w:r>
+      <w:r>
+        <w:t xml:space="preserve"> </w:t>
+      </w:r>
+      <w:proofErr w:type="spellStart"/>
+      <w:r>
+        <w:t>okulografii</w:t>
+      </w:r>
+      <w:proofErr w:type="spellEnd"/>
+      <w:r>
+        <w:t xml:space="preserve"> w wirtualnej rzeczywistości</w:t>
+      </w:r>
+      <w:r>
+        <w:t xml:space="preserve">. Dzięki </w:t>
+      </w:r>
+      <w:r>
+        <w:t xml:space="preserve">wykorzystaniu tej technologii w okularach VR </w:t>
+      </w:r>
+      <w:r>
+        <w:t xml:space="preserve">można by </w:t>
+      </w:r>
+      <w:r>
+        <w:t>tworzyć w obserwowanych miejscach</w:t>
+      </w:r>
+      <w:r>
+        <w:t>,</w:t>
+      </w:r>
+      <w:r>
+        <w:t xml:space="preserve"> tekstury o wysokiej rozdzielczości, co przełożyłoby się na wzrost wydajności sprzętu i ograniczenie zużycia mocy obliczeniowej urządzenia.</w:t>
+      </w:r>
+    </w:p>
+    <w:p>
+      <w:pPr>
+        <w:pStyle w:val="Nagwek1"/>
+        <w:numPr>
+          <w:ilvl w:val="0"/>
+          <w:numId w:val="2"/>
+        </w:numPr>
+        <w:rPr>
+          <w:color w:val="auto"/>
+        </w:rPr>
+      </w:pPr>
+      <w:r>
+        <w:rPr>
+          <w:color w:val="auto"/>
+        </w:rPr>
+        <w:t>Podział prac</w:t>
+      </w:r>
+    </w:p>
+    <w:p>
+      <w:r>
+        <w:t>Projekt podczas realiza</w:t>
+      </w:r>
+      <w:r>
+        <w:t>cji</w:t>
+      </w:r>
+      <w:r>
+        <w:t xml:space="preserve"> podzielono na kilka etapów:</w:t>
+      </w:r>
+    </w:p>
+    <w:p>
+      <w:r>
+        <w:t>- budowa</w:t>
+      </w:r>
+      <w:r>
+        <w:t xml:space="preserve"> odpowiedniej aparatury </w:t>
+      </w:r>
+      <w:r>
+        <w:t>do rejestracji obrazów,</w:t>
+      </w:r>
+    </w:p>
+    <w:p>
+      <w:r>
+        <w:lastRenderedPageBreak/>
+        <w:t>- kalibracja kamery górnej,</w:t>
+      </w:r>
+    </w:p>
+    <w:p>
+      <w:r>
+        <w:t>- zapis rejestrowanych obrazów do plików .</w:t>
+      </w:r>
+      <w:proofErr w:type="spellStart"/>
+      <w:r>
+        <w:t>avi</w:t>
+      </w:r>
+      <w:proofErr w:type="spellEnd"/>
+      <w:r>
+        <w:t>,</w:t>
+      </w:r>
+    </w:p>
+    <w:p>
+      <w:r>
+        <w:t xml:space="preserve">- wykrywanie gałki ocznej oraz </w:t>
+      </w:r>
+      <w:proofErr w:type="spellStart"/>
+      <w:r>
+        <w:t>zczytywanie</w:t>
+      </w:r>
+      <w:proofErr w:type="spellEnd"/>
+      <w:r>
+        <w:t xml:space="preserve"> jej pozycji do pliku .</w:t>
+      </w:r>
+      <w:proofErr w:type="spellStart"/>
+      <w:r>
+        <w:t>csv</w:t>
+      </w:r>
+      <w:proofErr w:type="spellEnd"/>
+      <w:r>
+        <w:t>,</w:t>
+      </w:r>
+    </w:p>
+    <w:p>
+      <w:r>
+        <w:t>- wizualizacja otrzymywanych wyników</w:t>
+      </w:r>
+      <w:r>
+        <w:t>.</w:t>
+      </w:r>
+    </w:p>
+    <w:p/>
+    <w:p>
+      <w:pPr>
+        <w:pStyle w:val="Nagwek1"/>
+        <w:numPr>
+          <w:ilvl w:val="0"/>
+          <w:numId w:val="2"/>
+        </w:numPr>
+        <w:rPr>
+          <w:color w:val="auto"/>
+        </w:rPr>
+      </w:pPr>
+      <w:r>
+        <w:rPr>
+          <w:color w:val="auto"/>
+        </w:rPr>
+        <w:t>Funkcjonalności aplikacji</w:t>
+      </w:r>
+    </w:p>
+    <w:p>
+      <w:r>
+        <w:t>Głównym zadaniem</w:t>
+      </w:r>
+      <w:r>
+        <w:t xml:space="preserve"> aplikacji je</w:t>
+      </w:r>
+      <w:r>
+        <w:t>st śledzenie ruchu gałki ocznej osoby badanej. Program ten został stworzony do celów badawczych. Dzięki niemu mamy możliwość analizowania na czym skupia wzrok dana jednostka.</w:t>
+      </w:r>
+    </w:p>
+    <w:p>
+      <w:pPr>
+        <w:pStyle w:val="Nagwek1"/>
+        <w:numPr>
+          <w:ilvl w:val="0"/>
+          <w:numId w:val="2"/>
+        </w:numPr>
+        <w:rPr>
+          <w:color w:val="auto"/>
+        </w:rPr>
+      </w:pPr>
+      <w:r>
+        <w:rPr>
+          <w:color w:val="auto"/>
+        </w:rPr>
+        <w:t>W</w:t>
+      </w:r>
+      <w:r>
+        <w:rPr>
+          <w:color w:val="auto"/>
+        </w:rPr>
+        <w:t>ybrane technologi</w:t>
+      </w:r>
+      <w:r>
+        <w:rPr>
+          <w:color w:val="auto"/>
+        </w:rPr>
+        <w:t>e wraz z uzasadnieniem dlaczego?</w:t>
+      </w:r>
+    </w:p>
+    <w:p/>
+    <w:p/>
+    <w:p>
+      <w:pPr>
+        <w:pStyle w:val="Nagwek1"/>
+        <w:numPr>
+          <w:ilvl w:val="0"/>
+          <w:numId w:val="2"/>
+        </w:numPr>
+        <w:rPr>
+          <w:color w:val="auto"/>
+        </w:rPr>
+      </w:pPr>
+      <w:r>
+        <w:rPr>
+          <w:color w:val="auto"/>
+        </w:rPr>
+        <w:t>A</w:t>
+      </w:r>
+      <w:r>
+        <w:rPr>
+          <w:color w:val="auto"/>
+        </w:rPr>
+        <w:t>rchitektura r</w:t>
+      </w:r>
+      <w:r>
+        <w:rPr>
+          <w:color w:val="auto"/>
+        </w:rPr>
+        <w:t>ozwiązania (jak jest zbudowane)</w:t>
+      </w:r>
+    </w:p>
+    <w:p>
+      <w:r>
+        <w:t>[Zdjęcie okularów]</w:t>
+      </w:r>
+    </w:p>
+    <w:p>
+      <w:r>
+        <w:t>W skład aparatury pomiarowej wchodziły dwie kamery przymocowane do oprawek okularów. Jedną z nich umieszczono na górze okularów. Dzięki niej pozyskiwano obraz otoczenia, które mógł zaobserwować badany. Drugą z kamer zamontowano w prawej dolnej części okularów. Przed zamontowaniem jej pozbawiono ją filtra. Dodatkowo została tak skierowana, aby rejestrowała ruchy źrenicy. Powyżej tej kamery zamontowano …, które świeciło bezpośrednio na gałkę oczną. Dzięki temu na obrazie rejestrowanym przez kamerę przy oku była widoczna tylko źrenica.</w:t>
+      </w:r>
+    </w:p>
+    <w:p>
+      <w:pPr>
+        <w:pStyle w:val="NormalnyWeb"/>
+        <w:spacing w:before="0" w:beforeAutospacing="0" w:after="0" w:afterAutospacing="0"/>
+        <w:textAlignment w:val="baseline"/>
+        <w:rPr>
+          <w:rFonts w:ascii="Arial" w:hAnsi="Arial" w:cs="Arial"/>
+          <w:color w:val="000000"/>
+          <w:sz w:val="22"/>
+          <w:szCs w:val="22"/>
+        </w:rPr>
+      </w:pPr>
+    </w:p>
+    <w:p>
+      <w:pPr>
+        <w:pStyle w:val="Nagwek1"/>
+        <w:numPr>
+          <w:ilvl w:val="0"/>
+          <w:numId w:val="2"/>
+        </w:numPr>
+        <w:rPr>
+          <w:color w:val="auto"/>
+        </w:rPr>
+      </w:pPr>
+      <w:r>
+        <w:rPr>
+          <w:color w:val="auto"/>
+        </w:rPr>
+        <w:t>I</w:t>
+      </w:r>
+      <w:r>
+        <w:rPr>
+          <w:color w:val="auto"/>
+        </w:rPr>
+        <w:t>nteresujące pr</w:t>
+      </w:r>
+      <w:bookmarkStart w:id="0" w:name="_GoBack"/>
+      <w:bookmarkEnd w:id="0"/>
+      <w:r>
+        <w:rPr>
+          <w:color w:val="auto"/>
+        </w:rPr>
+        <w:t>oblemy i rozwiązania ich na jakie się natknęliście</w:t>
+      </w:r>
+    </w:p>
+    <w:p/>
+    <w:p>
+      <w:pPr>
+        <w:pStyle w:val="Nagwek1"/>
+        <w:numPr>
+          <w:ilvl w:val="0"/>
+          <w:numId w:val="2"/>
+        </w:numPr>
+        <w:rPr>
+          <w:color w:val="auto"/>
+        </w:rPr>
+      </w:pPr>
+      <w:r>
+        <w:rPr>
+          <w:color w:val="auto"/>
+        </w:rPr>
+        <w:t>Instrukcja użytkowania aplikacji</w:t>
+      </w:r>
+    </w:p>
+    <w:p/>
+    <w:p/>
+    <w:p>
       <w:r>
         <w:t>Podłączenie kamery:</w:t>
       </w:r>
     </w:p>
     <w:p>
-      <w:hyperlink r:id="rId5" w:history="1">
+      <w:hyperlink r:id="rId7" w:history="1">
         <w:r>
           <w:rPr>
             <w:rStyle w:val="Hipercze"/>
@@ -26,7 +847,7 @@
       </w:r>
     </w:p>
     <w:p>
-      <w:hyperlink r:id="rId6" w:history="1">
+      <w:hyperlink r:id="rId8" w:history="1">
         <w:r>
           <w:rPr>
             <w:rStyle w:val="Hipercze"/>
@@ -48,7 +869,7 @@
           <w:u w:val="single"/>
         </w:rPr>
       </w:pPr>
-      <w:hyperlink r:id="rId7" w:history="1">
+      <w:hyperlink r:id="rId9" w:history="1">
         <w:r>
           <w:rPr>
             <w:rStyle w:val="Hipercze"/>
@@ -58,7 +879,7 @@
       </w:hyperlink>
     </w:p>
     <w:p>
-      <w:hyperlink r:id="rId8" w:history="1">
+      <w:hyperlink r:id="rId10" w:history="1">
         <w:r>
           <w:rPr>
             <w:rStyle w:val="Hipercze"/>
@@ -69,7 +890,7 @@
     </w:p>
     <w:p/>
     <w:p>
-      <w:hyperlink r:id="rId9" w:history="1">
+      <w:hyperlink r:id="rId11" w:history="1">
         <w:r>
           <w:rPr>
             <w:rStyle w:val="Hipercze"/>
@@ -79,7 +900,7 @@
       </w:hyperlink>
     </w:p>
     <w:p>
-      <w:hyperlink r:id="rId10" w:history="1">
+      <w:hyperlink r:id="rId12" w:history="1">
         <w:r>
           <w:rPr>
             <w:rStyle w:val="Hipercze"/>
@@ -94,7 +915,7 @@
       </w:r>
     </w:p>
     <w:p>
-      <w:hyperlink r:id="rId11" w:history="1">
+      <w:hyperlink r:id="rId13" w:history="1">
         <w:r>
           <w:rPr>
             <w:rStyle w:val="Hipercze"/>
@@ -104,7 +925,7 @@
       </w:hyperlink>
     </w:p>
     <w:p>
-      <w:hyperlink r:id="rId12" w:history="1">
+      <w:hyperlink r:id="rId14" w:history="1">
         <w:r>
           <w:rPr>
             <w:rStyle w:val="Hipercze"/>
@@ -125,7 +946,7 @@
       </w:r>
     </w:p>
     <w:p>
-      <w:hyperlink r:id="rId13" w:history="1">
+      <w:hyperlink r:id="rId15" w:history="1">
         <w:r>
           <w:rPr>
             <w:rStyle w:val="Hipercze"/>
@@ -146,7 +967,7 @@
           <w:rStyle w:val="Hipercze"/>
         </w:rPr>
       </w:pPr>
-      <w:hyperlink r:id="rId14" w:history="1">
+      <w:hyperlink r:id="rId16" w:history="1">
         <w:r>
           <w:rPr>
             <w:rStyle w:val="Hipercze"/>
@@ -156,12 +977,22 @@
       </w:hyperlink>
     </w:p>
     <w:p>
-      <w:hyperlink r:id="rId15" w:history="1">
+      <w:hyperlink r:id="rId17" w:history="1">
         <w:r>
           <w:rPr>
             <w:rStyle w:val="Hipercze"/>
           </w:rPr>
           <w:t>http://opencv-srf.blogspot.com/2010/09/object-detection-using-color-seperation.html</w:t>
+        </w:r>
+      </w:hyperlink>
+    </w:p>
+    <w:p>
+      <w:hyperlink r:id="rId18" w:anchor="breadcrumb" w:history="1">
+        <w:r>
+          <w:rPr>
+            <w:rStyle w:val="Hipercze"/>
+          </w:rPr>
+          <w:t>https://www.biomed.org.pl/eye-tracking-w-neurorehabilitacji-pl.html#breadcrumb</w:t>
         </w:r>
       </w:hyperlink>
     </w:p>
@@ -189,7 +1020,7 @@
                     <pic:cNvPicPr/>
                   </pic:nvPicPr>
                   <pic:blipFill>
-                    <a:blip r:embed="rId16">
+                    <a:blip r:embed="rId19">
                       <a:extLst>
                         <a:ext uri="{28A0092B-C50C-407E-A947-70E740481C1C}">
                           <a14:useLocalDpi xmlns:a14="http://schemas.microsoft.com/office/drawing/2010/main" val="0"/>
@@ -238,7 +1069,7 @@
                     <pic:cNvPicPr/>
                   </pic:nvPicPr>
                   <pic:blipFill>
-                    <a:blip r:embed="rId17">
+                    <a:blip r:embed="rId20">
                       <a:extLst>
                         <a:ext uri="{28A0092B-C50C-407E-A947-70E740481C1C}">
                           <a14:useLocalDpi xmlns:a14="http://schemas.microsoft.com/office/drawing/2010/main" val="0"/>
@@ -271,7 +1102,7 @@
       </w:r>
     </w:p>
     <w:p>
-      <w:hyperlink r:id="rId18" w:history="1">
+      <w:hyperlink r:id="rId21" w:history="1">
         <w:r>
           <w:rPr>
             <w:rStyle w:val="Hipercze"/>
@@ -286,7 +1117,7 @@
       </w:r>
     </w:p>
     <w:p>
-      <w:hyperlink r:id="rId19" w:history="1">
+      <w:hyperlink r:id="rId22" w:history="1">
         <w:r>
           <w:rPr>
             <w:rStyle w:val="Hipercze"/>
@@ -301,7 +1132,7 @@
       </w:r>
     </w:p>
     <w:p>
-      <w:hyperlink r:id="rId20" w:history="1">
+      <w:hyperlink r:id="rId23" w:history="1">
         <w:r>
           <w:rPr>
             <w:rStyle w:val="Hipercze"/>
@@ -310,25 +1141,41 @@
         </w:r>
       </w:hyperlink>
     </w:p>
-    <w:p>
-      <w:r>
-        <w:t>Obrót kamery:</w:t>
-      </w:r>
-    </w:p>
-    <w:p>
-      <w:hyperlink r:id="rId21" w:history="1">
+    <w:p/>
+    <w:p>
+      <w:r>
+        <w:t xml:space="preserve">Zastosowania </w:t>
+      </w:r>
+      <w:proofErr w:type="spellStart"/>
+      <w:r>
+        <w:t>eyetrackingu</w:t>
+      </w:r>
+      <w:proofErr w:type="spellEnd"/>
+      <w:r>
+        <w:t>:</w:t>
+      </w:r>
+    </w:p>
+    <w:p>
+      <w:hyperlink r:id="rId24" w:history="1">
         <w:r>
           <w:rPr>
             <w:rStyle w:val="Hipercze"/>
           </w:rPr>
-          <w:t>https://opencv-srf.blogspot.com/2010/09/rotating-images.html</w:t>
+          <w:t>http://www.eyetracker.pl/oferta-view/obszary-badan/</w:t>
         </w:r>
       </w:hyperlink>
     </w:p>
     <w:p>
-      <w:bookmarkStart w:id="0" w:name="_GoBack"/>
-      <w:bookmarkEnd w:id="0"/>
-    </w:p>
+      <w:hyperlink r:id="rId25" w:anchor="breadcrumb" w:history="1">
+        <w:r>
+          <w:rPr>
+            <w:rStyle w:val="Hipercze"/>
+          </w:rPr>
+          <w:t>https://www.biomed.org.pl/zastosowanie-eyetrackingu-w-terapii.html#breadcrumb</w:t>
+        </w:r>
+      </w:hyperlink>
+    </w:p>
+    <w:p/>
     <w:sectPr>
       <w:pgSz w:w="11906" w:h="16838"/>
       <w:pgMar w:top="1417" w:right="1417" w:bottom="1417" w:left="1417" w:header="708" w:footer="708" w:gutter="0"/>
@@ -337,6 +1184,272 @@
     </w:sectPr>
   </w:body>
 </w:document>
+</file>
+
+<file path=word/numbering.xml><?xml version="1.0" encoding="utf-8"?>
+<w:numbering xmlns:wpc="http://schemas.microsoft.com/office/word/2010/wordprocessingCanvas" xmlns:mc="http://schemas.openxmlformats.org/markup-compatibility/2006" xmlns:o="urn:schemas-microsoft-com:office:office" xmlns:r="http://schemas.openxmlformats.org/officeDocument/2006/relationships" xmlns:m="http://schemas.openxmlformats.org/officeDocument/2006/math" xmlns:v="urn:schemas-microsoft-com:vml" xmlns:wp14="http://schemas.microsoft.com/office/word/2010/wordprocessingDrawing" xmlns:wp="http://schemas.openxmlformats.org/drawingml/2006/wordprocessingDrawing" xmlns:w10="urn:schemas-microsoft-com:office:word" xmlns:w="http://schemas.openxmlformats.org/wordprocessingml/2006/main" xmlns:w14="http://schemas.microsoft.com/office/word/2010/wordml" xmlns:wpg="http://schemas.microsoft.com/office/word/2010/wordprocessingGroup" xmlns:wpi="http://schemas.microsoft.com/office/word/2010/wordprocessingInk" xmlns:wne="http://schemas.microsoft.com/office/word/2006/wordml" xmlns:wps="http://schemas.microsoft.com/office/word/2010/wordprocessingShape" mc:Ignorable="w14 wp14">
+  <w:abstractNum w:abstractNumId="0">
+    <w:nsid w:val="5ABC2A18"/>
+    <w:multiLevelType w:val="hybridMultilevel"/>
+    <w:tmpl w:val="A71C4C1A"/>
+    <w:lvl w:ilvl="0" w:tplc="0415000F">
+      <w:start w:val="1"/>
+      <w:numFmt w:val="decimal"/>
+      <w:lvlText w:val="%1."/>
+      <w:lvlJc w:val="left"/>
+      <w:pPr>
+        <w:ind w:left="720" w:hanging="360"/>
+      </w:pPr>
+      <w:rPr>
+        <w:rFonts w:hint="default"/>
+      </w:rPr>
+    </w:lvl>
+    <w:lvl w:ilvl="1" w:tplc="04150019" w:tentative="1">
+      <w:start w:val="1"/>
+      <w:numFmt w:val="lowerLetter"/>
+      <w:lvlText w:val="%2."/>
+      <w:lvlJc w:val="left"/>
+      <w:pPr>
+        <w:ind w:left="1440" w:hanging="360"/>
+      </w:pPr>
+    </w:lvl>
+    <w:lvl w:ilvl="2" w:tplc="0415001B" w:tentative="1">
+      <w:start w:val="1"/>
+      <w:numFmt w:val="lowerRoman"/>
+      <w:lvlText w:val="%3."/>
+      <w:lvlJc w:val="right"/>
+      <w:pPr>
+        <w:ind w:left="2160" w:hanging="180"/>
+      </w:pPr>
+    </w:lvl>
+    <w:lvl w:ilvl="3" w:tplc="0415000F" w:tentative="1">
+      <w:start w:val="1"/>
+      <w:numFmt w:val="decimal"/>
+      <w:lvlText w:val="%4."/>
+      <w:lvlJc w:val="left"/>
+      <w:pPr>
+        <w:ind w:left="2880" w:hanging="360"/>
+      </w:pPr>
+    </w:lvl>
+    <w:lvl w:ilvl="4" w:tplc="04150019" w:tentative="1">
+      <w:start w:val="1"/>
+      <w:numFmt w:val="lowerLetter"/>
+      <w:lvlText w:val="%5."/>
+      <w:lvlJc w:val="left"/>
+      <w:pPr>
+        <w:ind w:left="3600" w:hanging="360"/>
+      </w:pPr>
+    </w:lvl>
+    <w:lvl w:ilvl="5" w:tplc="0415001B" w:tentative="1">
+      <w:start w:val="1"/>
+      <w:numFmt w:val="lowerRoman"/>
+      <w:lvlText w:val="%6."/>
+      <w:lvlJc w:val="right"/>
+      <w:pPr>
+        <w:ind w:left="4320" w:hanging="180"/>
+      </w:pPr>
+    </w:lvl>
+    <w:lvl w:ilvl="6" w:tplc="0415000F" w:tentative="1">
+      <w:start w:val="1"/>
+      <w:numFmt w:val="decimal"/>
+      <w:lvlText w:val="%7."/>
+      <w:lvlJc w:val="left"/>
+      <w:pPr>
+        <w:ind w:left="5040" w:hanging="360"/>
+      </w:pPr>
+    </w:lvl>
+    <w:lvl w:ilvl="7" w:tplc="04150019" w:tentative="1">
+      <w:start w:val="1"/>
+      <w:numFmt w:val="lowerLetter"/>
+      <w:lvlText w:val="%8."/>
+      <w:lvlJc w:val="left"/>
+      <w:pPr>
+        <w:ind w:left="5760" w:hanging="360"/>
+      </w:pPr>
+    </w:lvl>
+    <w:lvl w:ilvl="8" w:tplc="0415001B" w:tentative="1">
+      <w:start w:val="1"/>
+      <w:numFmt w:val="lowerRoman"/>
+      <w:lvlText w:val="%9."/>
+      <w:lvlJc w:val="right"/>
+      <w:pPr>
+        <w:ind w:left="6480" w:hanging="180"/>
+      </w:pPr>
+    </w:lvl>
+  </w:abstractNum>
+  <w:abstractNum w:abstractNumId="1">
+    <w:nsid w:val="7D5733C5"/>
+    <w:multiLevelType w:val="multilevel"/>
+    <w:tmpl w:val="A38EFC06"/>
+    <w:lvl w:ilvl="0">
+      <w:start w:val="1"/>
+      <w:numFmt w:val="bullet"/>
+      <w:lvlText w:val=""/>
+      <w:lvlJc w:val="left"/>
+      <w:pPr>
+        <w:tabs>
+          <w:tab w:val="num" w:pos="720"/>
+        </w:tabs>
+        <w:ind w:left="720" w:hanging="360"/>
+      </w:pPr>
+      <w:rPr>
+        <w:rFonts w:ascii="Symbol" w:hAnsi="Symbol" w:hint="default"/>
+        <w:sz w:val="20"/>
+      </w:rPr>
+    </w:lvl>
+    <w:lvl w:ilvl="1">
+      <w:start w:val="1"/>
+      <w:numFmt w:val="bullet"/>
+      <w:lvlText w:val="o"/>
+      <w:lvlJc w:val="left"/>
+      <w:pPr>
+        <w:tabs>
+          <w:tab w:val="num" w:pos="1440"/>
+        </w:tabs>
+        <w:ind w:left="1440" w:hanging="360"/>
+      </w:pPr>
+      <w:rPr>
+        <w:rFonts w:ascii="Courier New" w:hAnsi="Courier New" w:hint="default"/>
+        <w:sz w:val="20"/>
+      </w:rPr>
+    </w:lvl>
+    <w:lvl w:ilvl="2">
+      <w:start w:val="1"/>
+      <w:numFmt w:val="bullet"/>
+      <w:lvlText w:val=""/>
+      <w:lvlJc w:val="left"/>
+      <w:pPr>
+        <w:tabs>
+          <w:tab w:val="num" w:pos="2160"/>
+        </w:tabs>
+        <w:ind w:left="2160" w:hanging="360"/>
+      </w:pPr>
+      <w:rPr>
+        <w:rFonts w:ascii="Wingdings" w:hAnsi="Wingdings" w:hint="default"/>
+        <w:sz w:val="20"/>
+      </w:rPr>
+    </w:lvl>
+    <w:lvl w:ilvl="3" w:tentative="1">
+      <w:start w:val="1"/>
+      <w:numFmt w:val="bullet"/>
+      <w:lvlText w:val=""/>
+      <w:lvlJc w:val="left"/>
+      <w:pPr>
+        <w:tabs>
+          <w:tab w:val="num" w:pos="2880"/>
+        </w:tabs>
+        <w:ind w:left="2880" w:hanging="360"/>
+      </w:pPr>
+      <w:rPr>
+        <w:rFonts w:ascii="Wingdings" w:hAnsi="Wingdings" w:hint="default"/>
+        <w:sz w:val="20"/>
+      </w:rPr>
+    </w:lvl>
+    <w:lvl w:ilvl="4" w:tentative="1">
+      <w:start w:val="1"/>
+      <w:numFmt w:val="bullet"/>
+      <w:lvlText w:val=""/>
+      <w:lvlJc w:val="left"/>
+      <w:pPr>
+        <w:tabs>
+          <w:tab w:val="num" w:pos="3600"/>
+        </w:tabs>
+        <w:ind w:left="3600" w:hanging="360"/>
+      </w:pPr>
+      <w:rPr>
+        <w:rFonts w:ascii="Wingdings" w:hAnsi="Wingdings" w:hint="default"/>
+        <w:sz w:val="20"/>
+      </w:rPr>
+    </w:lvl>
+    <w:lvl w:ilvl="5" w:tentative="1">
+      <w:start w:val="1"/>
+      <w:numFmt w:val="bullet"/>
+      <w:lvlText w:val=""/>
+      <w:lvlJc w:val="left"/>
+      <w:pPr>
+        <w:tabs>
+          <w:tab w:val="num" w:pos="4320"/>
+        </w:tabs>
+        <w:ind w:left="4320" w:hanging="360"/>
+      </w:pPr>
+      <w:rPr>
+        <w:rFonts w:ascii="Wingdings" w:hAnsi="Wingdings" w:hint="default"/>
+        <w:sz w:val="20"/>
+      </w:rPr>
+    </w:lvl>
+    <w:lvl w:ilvl="6" w:tentative="1">
+      <w:start w:val="1"/>
+      <w:numFmt w:val="bullet"/>
+      <w:lvlText w:val=""/>
+      <w:lvlJc w:val="left"/>
+      <w:pPr>
+        <w:tabs>
+          <w:tab w:val="num" w:pos="5040"/>
+        </w:tabs>
+        <w:ind w:left="5040" w:hanging="360"/>
+      </w:pPr>
+      <w:rPr>
+        <w:rFonts w:ascii="Wingdings" w:hAnsi="Wingdings" w:hint="default"/>
+        <w:sz w:val="20"/>
+      </w:rPr>
+    </w:lvl>
+    <w:lvl w:ilvl="7" w:tentative="1">
+      <w:start w:val="1"/>
+      <w:numFmt w:val="bullet"/>
+      <w:lvlText w:val=""/>
+      <w:lvlJc w:val="left"/>
+      <w:pPr>
+        <w:tabs>
+          <w:tab w:val="num" w:pos="5760"/>
+        </w:tabs>
+        <w:ind w:left="5760" w:hanging="360"/>
+      </w:pPr>
+      <w:rPr>
+        <w:rFonts w:ascii="Wingdings" w:hAnsi="Wingdings" w:hint="default"/>
+        <w:sz w:val="20"/>
+      </w:rPr>
+    </w:lvl>
+    <w:lvl w:ilvl="8" w:tentative="1">
+      <w:start w:val="1"/>
+      <w:numFmt w:val="bullet"/>
+      <w:lvlText w:val=""/>
+      <w:lvlJc w:val="left"/>
+      <w:pPr>
+        <w:tabs>
+          <w:tab w:val="num" w:pos="6480"/>
+        </w:tabs>
+        <w:ind w:left="6480" w:hanging="360"/>
+      </w:pPr>
+      <w:rPr>
+        <w:rFonts w:ascii="Wingdings" w:hAnsi="Wingdings" w:hint="default"/>
+        <w:sz w:val="20"/>
+      </w:rPr>
+    </w:lvl>
+  </w:abstractNum>
+  <w:num w:numId="1">
+    <w:abstractNumId w:val="1"/>
+    <w:lvlOverride w:ilvl="2">
+      <w:lvl w:ilvl="2">
+        <w:numFmt w:val="bullet"/>
+        <w:lvlText w:val=""/>
+        <w:lvlJc w:val="left"/>
+        <w:pPr>
+          <w:tabs>
+            <w:tab w:val="num" w:pos="2160"/>
+          </w:tabs>
+          <w:ind w:left="2160" w:hanging="360"/>
+        </w:pPr>
+        <w:rPr>
+          <w:rFonts w:ascii="Symbol" w:hAnsi="Symbol" w:hint="default"/>
+          <w:sz w:val="20"/>
+        </w:rPr>
+      </w:lvl>
+    </w:lvlOverride>
+  </w:num>
+  <w:num w:numId="2">
+    <w:abstractNumId w:val="0"/>
+  </w:num>
+</w:numbering>
 </file>
 
 <file path=word/styles.xml><?xml version="1.0" encoding="utf-8"?>
@@ -499,6 +1612,29 @@
     <w:name w:val="Normal"/>
     <w:qFormat/>
   </w:style>
+  <w:style w:type="paragraph" w:styleId="Nagwek1">
+    <w:name w:val="heading 1"/>
+    <w:basedOn w:val="Normalny"/>
+    <w:next w:val="Normalny"/>
+    <w:link w:val="Nagwek1Znak"/>
+    <w:uiPriority w:val="9"/>
+    <w:qFormat/>
+    <w:rsid w:val="00414983"/>
+    <w:pPr>
+      <w:keepNext/>
+      <w:keepLines/>
+      <w:spacing w:before="480" w:after="0"/>
+      <w:outlineLvl w:val="0"/>
+    </w:pPr>
+    <w:rPr>
+      <w:rFonts w:asciiTheme="majorHAnsi" w:eastAsiaTheme="majorEastAsia" w:hAnsiTheme="majorHAnsi" w:cstheme="majorBidi"/>
+      <w:b/>
+      <w:bCs/>
+      <w:color w:val="365F91" w:themeColor="accent1" w:themeShade="BF"/>
+      <w:sz w:val="28"/>
+      <w:szCs w:val="28"/>
+    </w:rPr>
+  </w:style>
   <w:style w:type="character" w:default="1" w:styleId="Domylnaczcionkaakapitu">
     <w:name w:val="Default Paragraph Font"/>
     <w:uiPriority w:val="1"/>
@@ -565,6 +1701,38 @@
       <w:rFonts w:ascii="Tahoma" w:hAnsi="Tahoma" w:cs="Tahoma"/>
       <w:sz w:val="16"/>
       <w:szCs w:val="16"/>
+    </w:rPr>
+  </w:style>
+  <w:style w:type="paragraph" w:styleId="NormalnyWeb">
+    <w:name w:val="Normal (Web)"/>
+    <w:basedOn w:val="Normalny"/>
+    <w:uiPriority w:val="99"/>
+    <w:semiHidden/>
+    <w:unhideWhenUsed/>
+    <w:rsid w:val="00180BE2"/>
+    <w:pPr>
+      <w:spacing w:before="100" w:beforeAutospacing="1" w:after="100" w:afterAutospacing="1" w:line="240" w:lineRule="auto"/>
+    </w:pPr>
+    <w:rPr>
+      <w:rFonts w:ascii="Times New Roman" w:eastAsia="Times New Roman" w:hAnsi="Times New Roman" w:cs="Times New Roman"/>
+      <w:sz w:val="24"/>
+      <w:szCs w:val="24"/>
+      <w:lang w:eastAsia="pl-PL"/>
+    </w:rPr>
+  </w:style>
+  <w:style w:type="character" w:customStyle="1" w:styleId="Nagwek1Znak">
+    <w:name w:val="Nagłówek 1 Znak"/>
+    <w:basedOn w:val="Domylnaczcionkaakapitu"/>
+    <w:link w:val="Nagwek1"/>
+    <w:uiPriority w:val="9"/>
+    <w:rsid w:val="00414983"/>
+    <w:rPr>
+      <w:rFonts w:asciiTheme="majorHAnsi" w:eastAsiaTheme="majorEastAsia" w:hAnsiTheme="majorHAnsi" w:cstheme="majorBidi"/>
+      <w:b/>
+      <w:bCs/>
+      <w:color w:val="365F91" w:themeColor="accent1" w:themeShade="BF"/>
+      <w:sz w:val="28"/>
+      <w:szCs w:val="28"/>
     </w:rPr>
   </w:style>
 </w:styles>
@@ -730,6 +1898,29 @@
     <w:name w:val="Normal"/>
     <w:qFormat/>
   </w:style>
+  <w:style w:type="paragraph" w:styleId="Nagwek1">
+    <w:name w:val="heading 1"/>
+    <w:basedOn w:val="Normalny"/>
+    <w:next w:val="Normalny"/>
+    <w:link w:val="Nagwek1Znak"/>
+    <w:uiPriority w:val="9"/>
+    <w:qFormat/>
+    <w:rsid w:val="00414983"/>
+    <w:pPr>
+      <w:keepNext/>
+      <w:keepLines/>
+      <w:spacing w:before="480" w:after="0"/>
+      <w:outlineLvl w:val="0"/>
+    </w:pPr>
+    <w:rPr>
+      <w:rFonts w:asciiTheme="majorHAnsi" w:eastAsiaTheme="majorEastAsia" w:hAnsiTheme="majorHAnsi" w:cstheme="majorBidi"/>
+      <w:b/>
+      <w:bCs/>
+      <w:color w:val="365F91" w:themeColor="accent1" w:themeShade="BF"/>
+      <w:sz w:val="28"/>
+      <w:szCs w:val="28"/>
+    </w:rPr>
+  </w:style>
   <w:style w:type="character" w:default="1" w:styleId="Domylnaczcionkaakapitu">
     <w:name w:val="Default Paragraph Font"/>
     <w:uiPriority w:val="1"/>
@@ -796,6 +1987,38 @@
       <w:rFonts w:ascii="Tahoma" w:hAnsi="Tahoma" w:cs="Tahoma"/>
       <w:sz w:val="16"/>
       <w:szCs w:val="16"/>
+    </w:rPr>
+  </w:style>
+  <w:style w:type="paragraph" w:styleId="NormalnyWeb">
+    <w:name w:val="Normal (Web)"/>
+    <w:basedOn w:val="Normalny"/>
+    <w:uiPriority w:val="99"/>
+    <w:semiHidden/>
+    <w:unhideWhenUsed/>
+    <w:rsid w:val="00180BE2"/>
+    <w:pPr>
+      <w:spacing w:before="100" w:beforeAutospacing="1" w:after="100" w:afterAutospacing="1" w:line="240" w:lineRule="auto"/>
+    </w:pPr>
+    <w:rPr>
+      <w:rFonts w:ascii="Times New Roman" w:eastAsia="Times New Roman" w:hAnsi="Times New Roman" w:cs="Times New Roman"/>
+      <w:sz w:val="24"/>
+      <w:szCs w:val="24"/>
+      <w:lang w:eastAsia="pl-PL"/>
+    </w:rPr>
+  </w:style>
+  <w:style w:type="character" w:customStyle="1" w:styleId="Nagwek1Znak">
+    <w:name w:val="Nagłówek 1 Znak"/>
+    <w:basedOn w:val="Domylnaczcionkaakapitu"/>
+    <w:link w:val="Nagwek1"/>
+    <w:uiPriority w:val="9"/>
+    <w:rsid w:val="00414983"/>
+    <w:rPr>
+      <w:rFonts w:asciiTheme="majorHAnsi" w:eastAsiaTheme="majorEastAsia" w:hAnsiTheme="majorHAnsi" w:cstheme="majorBidi"/>
+      <w:b/>
+      <w:bCs/>
+      <w:color w:val="365F91" w:themeColor="accent1" w:themeShade="BF"/>
+      <w:sz w:val="28"/>
+      <w:szCs w:val="28"/>
     </w:rPr>
   </w:style>
 </w:styles>

</xml_diff>

<commit_message>
Wersja, na której przeprowadzono testy
</commit_message>
<xml_diff>
--- a/Okulografia/Sprawozdanie.docx
+++ b/Okulografia/Sprawozdanie.docx
@@ -417,7 +417,10 @@
         <w:t xml:space="preserve"> </w:t>
       </w:r>
       <w:r>
-        <w:t xml:space="preserve">Wiele płaszczyzn </w:t>
+        <w:t>Wiele dziedzin</w:t>
+      </w:r>
+      <w:r>
+        <w:t xml:space="preserve"> </w:t>
       </w:r>
       <w:r>
         <w:t xml:space="preserve">nauki </w:t>
@@ -610,7 +613,13 @@
     <w:p>
       <w:r>
         <w:lastRenderedPageBreak/>
-        <w:t>- kalibracja kamery górnej,</w:t>
+        <w:t>- kalibracja kamery górnej</w:t>
+      </w:r>
+      <w:r>
+        <w:t xml:space="preserve"> (przymocowanej na czole)</w:t>
+      </w:r>
+      <w:r>
+        <w:t>,</w:t>
       </w:r>
     </w:p>
     <w:p>
@@ -645,6 +654,11 @@
       <w:proofErr w:type="spellEnd"/>
       <w:r>
         <w:t>,</w:t>
+      </w:r>
+    </w:p>
+    <w:p>
+      <w:r>
+        <w:t>- skalowanie kamer względem siebie,</w:t>
       </w:r>
     </w:p>
     <w:p>
@@ -676,14 +690,40 @@
     </w:p>
     <w:p>
       <w:r>
+        <w:t xml:space="preserve">Program ten został stworzony do celów badawczych. </w:t>
+      </w:r>
+      <w:r>
         <w:t>Głównym zadaniem</w:t>
       </w:r>
       <w:r>
         <w:t xml:space="preserve"> aplikacji je</w:t>
       </w:r>
       <w:r>
-        <w:t>st śledzenie ruchu gałki ocznej osoby badanej. Program ten został stworzony do celów badawczych. Dzięki niemu mamy możliwość analizowania na czym skupia wzrok dana jednostka.</w:t>
-      </w:r>
+        <w:t>st śle</w:t>
+      </w:r>
+      <w:r>
+        <w:t xml:space="preserve">dzenie ruchu gałki ocznej </w:t>
+      </w:r>
+      <w:r>
+        <w:t>badanej</w:t>
+      </w:r>
+      <w:r>
+        <w:t xml:space="preserve"> osoby</w:t>
+      </w:r>
+      <w:r>
+        <w:t xml:space="preserve">. </w:t>
+      </w:r>
+      <w:r>
+        <w:t>Dzięki tej aplikacji mamy możliwość zarejestrowania miejsc, na które spoglądał</w:t>
+      </w:r>
+      <w:r>
+        <w:t>a badana jednostka osobowa w trakcie przeprowadzonego badania.</w:t>
+      </w:r>
+      <w:r>
+        <w:t xml:space="preserve"> </w:t>
+      </w:r>
+      <w:bookmarkStart w:id="0" w:name="_GoBack"/>
+      <w:bookmarkEnd w:id="0"/>
     </w:p>
     <w:p>
       <w:pPr>
@@ -703,7 +743,37 @@
         <w:t>Wybrane technologie wraz z uzasadnieniem dlaczego?</w:t>
       </w:r>
     </w:p>
-    <w:p/>
+    <w:p>
+      <w:r>
+        <w:t xml:space="preserve">Aplikacja została stworzona w języku C/C++. W trakcie realizacji projektu skorzystano z kilku bibliotek: </w:t>
+      </w:r>
+    </w:p>
+    <w:p>
+      <w:r>
+        <w:t xml:space="preserve">- </w:t>
+      </w:r>
+      <w:proofErr w:type="spellStart"/>
+      <w:r>
+        <w:t>OpenCV</w:t>
+      </w:r>
+      <w:proofErr w:type="spellEnd"/>
+      <w:r>
+        <w:t xml:space="preserve"> - służącą do obsługi kamer,</w:t>
+      </w:r>
+    </w:p>
+    <w:p>
+      <w:r>
+        <w:t>- plik – służąca do operacji na plikach</w:t>
+      </w:r>
+      <w:r>
+        <w:t>.</w:t>
+      </w:r>
+    </w:p>
+    <w:p>
+      <w:r>
+        <w:t xml:space="preserve">Język C/C++ został wybrany ze względu na </w:t>
+      </w:r>
+    </w:p>
     <w:p/>
     <w:p>
       <w:pPr>
@@ -729,6 +799,7 @@
         <w:t>ozwiązania (jak jest zbudowane)</w:t>
       </w:r>
     </w:p>
+    <w:p/>
     <w:p>
       <w:r>
         <w:rPr>
@@ -736,9 +807,17 @@
           <w:lang w:eastAsia="pl-PL"/>
         </w:rPr>
         <w:drawing>
-          <wp:inline distT="0" distB="0" distL="0" distR="0">
-            <wp:extent cx="5760720" cy="4320540"/>
-            <wp:effectExtent l="0" t="0" r="0" b="3810"/>
+          <wp:anchor distT="0" distB="0" distL="114300" distR="114300" simplePos="0" relativeHeight="251658240" behindDoc="0" locked="0" layoutInCell="1" allowOverlap="1" wp14:anchorId="24144919" wp14:editId="39451588">
+            <wp:simplePos x="0" y="0"/>
+            <wp:positionH relativeFrom="column">
+              <wp:posOffset>229870</wp:posOffset>
+            </wp:positionH>
+            <wp:positionV relativeFrom="paragraph">
+              <wp:posOffset>326390</wp:posOffset>
+            </wp:positionV>
+            <wp:extent cx="2803525" cy="2101850"/>
+            <wp:effectExtent l="0" t="0" r="0" b="0"/>
+            <wp:wrapSquare wrapText="bothSides"/>
             <wp:docPr id="3" name="Obraz 3"/>
             <wp:cNvGraphicFramePr>
               <a:graphicFrameLocks xmlns:a="http://schemas.openxmlformats.org/drawingml/2006/main" noChangeAspect="1"/>
@@ -765,7 +844,7 @@
                   <pic:spPr>
                     <a:xfrm>
                       <a:off x="0" y="0"/>
-                      <a:ext cx="5760720" cy="4320540"/>
+                      <a:ext cx="2803525" cy="2101850"/>
                     </a:xfrm>
                     <a:prstGeom prst="rect">
                       <a:avLst/>
@@ -774,7 +853,13 @@
                 </pic:pic>
               </a:graphicData>
             </a:graphic>
-          </wp:inline>
+            <wp14:sizeRelH relativeFrom="page">
+              <wp14:pctWidth>0</wp14:pctWidth>
+            </wp14:sizeRelH>
+            <wp14:sizeRelV relativeFrom="page">
+              <wp14:pctHeight>0</wp14:pctHeight>
+            </wp14:sizeRelV>
+          </wp:anchor>
         </w:drawing>
       </w:r>
     </w:p>
@@ -784,11 +869,10 @@
           <w:noProof/>
           <w:lang w:eastAsia="pl-PL"/>
         </w:rPr>
-        <w:lastRenderedPageBreak/>
         <w:drawing>
           <wp:inline distT="0" distB="0" distL="0" distR="0">
-            <wp:extent cx="5760720" cy="4320540"/>
-            <wp:effectExtent l="0" t="0" r="0" b="3810"/>
+            <wp:extent cx="2771954" cy="2078965"/>
+            <wp:effectExtent l="0" t="0" r="0" b="0"/>
             <wp:docPr id="4" name="Obraz 4"/>
             <wp:cNvGraphicFramePr>
               <a:graphicFrameLocks xmlns:a="http://schemas.openxmlformats.org/drawingml/2006/main" noChangeAspect="1"/>
@@ -815,7 +899,7 @@
                   <pic:spPr>
                     <a:xfrm>
                       <a:off x="0" y="0"/>
-                      <a:ext cx="5760720" cy="4320540"/>
+                      <a:ext cx="2773832" cy="2080373"/>
                     </a:xfrm>
                     <a:prstGeom prst="rect">
                       <a:avLst/>
@@ -831,15 +915,34 @@
     <w:p/>
     <w:p>
       <w:r>
-        <w:t xml:space="preserve">W skład aparatury pomiarowej wchodziły dwie kamery przymocowane do oprawek okularów. Jedną z nich umieszczono na górze okularów. Dzięki niej pozyskiwano obraz otoczenia, które mógł zaobserwować badany. Drugą z kamer zamontowano w prawej dolnej części okularów. Przed zamontowaniem jej pozbawiono ją filtra. Dodatkowo została tak skierowana, aby rejestrowała ruchy źrenicy. </w:t>
-      </w:r>
-      <w:r>
-        <w:t>Powyżej tej kamery zamontowano diody podczerwieni IR 850 nm</w:t>
-      </w:r>
-      <w:bookmarkStart w:id="0" w:name="_GoBack"/>
-      <w:bookmarkEnd w:id="0"/>
-      <w:r>
-        <w:t>, które świeciło bezpośrednio na gałkę oczną. Dzięki temu na obrazie rejestrowanym przez kamerę przy oku była widoczna tylko źrenica.</w:t>
+        <w:lastRenderedPageBreak/>
+        <w:t xml:space="preserve">W skład aparatury pomiarowej wchodziły dwie kamery przymocowane do oprawek okularów. Jedną z nich umieszczono na górze okularów. Dzięki niej pozyskiwano obraz otoczenia, które mógł zaobserwować badany. Drugą z kamer zamontowano w prawej dolnej części okularów. </w:t>
+      </w:r>
+      <w:r>
+        <w:t xml:space="preserve">Została ona pozbawiona </w:t>
+      </w:r>
+      <w:r>
+        <w:t>filtra</w:t>
+      </w:r>
+      <w:r>
+        <w:t xml:space="preserve"> tak aby, rejestrowała podczerwień</w:t>
+      </w:r>
+      <w:r>
+        <w:t xml:space="preserve">. Dodatkowo została tak skierowana, aby rejestrowała ruchy źrenicy. </w:t>
+      </w:r>
+      <w:r>
+        <w:t xml:space="preserve">Powyżej tej kamery zamontowano diody podczerwieni IR 850 </w:t>
+      </w:r>
+      <w:proofErr w:type="spellStart"/>
+      <w:r>
+        <w:t>nm</w:t>
+      </w:r>
+      <w:proofErr w:type="spellEnd"/>
+      <w:r>
+        <w:t>, które świeciły</w:t>
+      </w:r>
+      <w:r>
+        <w:t xml:space="preserve"> bezpośrednio na gałkę oczną. Dzięki temu na obrazie rejestrowanym przez kamerę przy oku była widoczna tylko źrenica.</w:t>
       </w:r>
     </w:p>
     <w:p>
@@ -854,6 +957,37 @@
           <w:szCs w:val="22"/>
         </w:rPr>
       </w:pPr>
+      <w:r>
+        <w:rPr>
+          <w:rFonts w:ascii="Arial" w:hAnsi="Arial" w:cs="Arial"/>
+          <w:color w:val="000000"/>
+          <w:sz w:val="22"/>
+          <w:szCs w:val="22"/>
+        </w:rPr>
+        <w:t>Na początku aplikacji wykonywana jest kalibracja kamery używanej do rejestrowania obrazu znajdującego się w zasięgu wzroku badanej jednostki. Kamera ta znajduje się na czole badanego.</w:t>
+      </w:r>
+    </w:p>
+    <w:p>
+      <w:pPr>
+        <w:pStyle w:val="NormalnyWeb"/>
+        <w:spacing w:before="0" w:beforeAutospacing="0" w:after="0" w:afterAutospacing="0"/>
+        <w:textAlignment w:val="baseline"/>
+        <w:rPr>
+          <w:rFonts w:ascii="Arial" w:hAnsi="Arial" w:cs="Arial"/>
+          <w:color w:val="000000"/>
+          <w:sz w:val="22"/>
+          <w:szCs w:val="22"/>
+        </w:rPr>
+      </w:pPr>
+      <w:r>
+        <w:rPr>
+          <w:rFonts w:ascii="Arial" w:hAnsi="Arial" w:cs="Arial"/>
+          <w:color w:val="000000"/>
+          <w:sz w:val="22"/>
+          <w:szCs w:val="22"/>
+        </w:rPr>
+        <w:t xml:space="preserve">Następnie </w:t>
+      </w:r>
     </w:p>
     <w:p>
       <w:pPr>
@@ -1074,7 +1208,6 @@
           <w:noProof/>
           <w:lang w:eastAsia="pl-PL"/>
         </w:rPr>
-        <w:lastRenderedPageBreak/>
         <w:drawing>
           <wp:inline distT="0" distB="0" distL="0" distR="0">
             <wp:extent cx="4029638" cy="3315163"/>
@@ -1124,6 +1257,7 @@
           <w:noProof/>
           <w:lang w:eastAsia="pl-PL"/>
         </w:rPr>
+        <w:lastRenderedPageBreak/>
         <w:drawing>
           <wp:inline distT="0" distB="0" distL="0" distR="0">
             <wp:extent cx="2972215" cy="2695951"/>

</xml_diff>